<commit_message>
Added logic page and future ref, removed all .pyc files and added gitignore
</commit_message>
<xml_diff>
--- a/resources/CV_AmritanshDiwakar_QAAutomation.docx
+++ b/resources/CV_AmritanshDiwakar_QAAutomation.docx
@@ -3748,7 +3748,7 @@
           <w:sz w:val="20"/>
           <w:szCs w:val="20"/>
         </w:rPr>
-        <w:t>4/14/2020 5:27 AM</w:t>
+        <w:t>4/22/2020 4:08 AM</w:t>
       </w:r>
       <w:r>
         <w:rPr>
@@ -5373,7 +5373,7 @@
 </file>
 
 <file path=customXml/itemProps2.xml><?xml version="1.0" encoding="utf-8"?>
-<ds:datastoreItem xmlns:ds="http://schemas.openxmlformats.org/officeDocument/2006/customXml" ds:itemID="{AFB7D9A3-8961-46C2-AE12-7F0B70647BCE}">
+<ds:datastoreItem xmlns:ds="http://schemas.openxmlformats.org/officeDocument/2006/customXml" ds:itemID="{BAD2DC80-5AAF-44C2-A3E5-4168483C63AB}">
   <ds:schemaRefs>
     <ds:schemaRef ds:uri="http://schemas.openxmlformats.org/officeDocument/2006/bibliography"/>
   </ds:schemaRefs>

</xml_diff>